<commit_message>
fix doc sit espaçamentos de rodapé
</commit_message>
<xml_diff>
--- a/DocsGen/cert_sit/cert_sit.docx
+++ b/DocsGen/cert_sit/cert_sit.docx
@@ -477,7 +477,7 @@
           <w:sz w:val="20"/>
         </w:rPr>
         <w:drawing>
-          <wp:anchor distT="0" distB="0" distL="114300" distR="114300" simplePos="0" relativeHeight="251660288" behindDoc="1" locked="0" layoutInCell="1" allowOverlap="1" wp14:anchorId="211FF745" wp14:editId="045D02F5">
+          <wp:anchor distT="0" distB="0" distL="114300" distR="114300" simplePos="0" relativeHeight="251660288" behindDoc="1" locked="0" layoutInCell="1" allowOverlap="1" wp14:anchorId="211FF745" wp14:editId="72131EDF">
             <wp:simplePos x="0" y="0"/>
             <wp:positionH relativeFrom="column">
               <wp:posOffset>211066</wp:posOffset>
@@ -612,7 +612,7 @@
     <w:p>
       <w:pPr>
         <w:pStyle w:val="BodyText"/>
-        <w:spacing w:line="355" w:lineRule="auto"/>
+        <w:spacing w:line="276" w:lineRule="auto"/>
         <w:ind w:left="-142" w:right="237"/>
         <w:jc w:val="center"/>
         <w:rPr>
@@ -651,7 +651,7 @@
     <w:p>
       <w:pPr>
         <w:pStyle w:val="BodyText"/>
-        <w:spacing w:line="355" w:lineRule="auto"/>
+        <w:spacing w:line="276" w:lineRule="auto"/>
         <w:ind w:left="2430" w:right="2600"/>
         <w:jc w:val="center"/>
         <w:rPr>
@@ -681,7 +681,7 @@
     <w:p>
       <w:pPr>
         <w:pStyle w:val="BodyText"/>
-        <w:spacing w:line="355" w:lineRule="auto"/>
+        <w:spacing w:line="276" w:lineRule="auto"/>
         <w:ind w:left="3067" w:right="3061"/>
         <w:jc w:val="center"/>
         <w:rPr>
@@ -711,7 +711,7 @@
     <w:p>
       <w:pPr>
         <w:pStyle w:val="BodyText"/>
-        <w:spacing w:line="355" w:lineRule="auto"/>
+        <w:spacing w:line="276" w:lineRule="auto"/>
         <w:ind w:left="-142" w:right="-188"/>
         <w:jc w:val="center"/>
         <w:rPr>
@@ -732,7 +732,7 @@
     <w:p>
       <w:pPr>
         <w:pStyle w:val="BodyText"/>
-        <w:spacing w:line="355" w:lineRule="auto"/>
+        <w:spacing w:line="276" w:lineRule="auto"/>
         <w:ind w:left="-142" w:right="-188"/>
         <w:jc w:val="center"/>
         <w:rPr>
@@ -1514,12 +1514,16 @@
               <w:jc w:val="center"/>
               <w:rPr>
                 <w:rFonts w:ascii="Arial" w:hAnsi="Arial" w:cs="Arial"/>
+                <w:b/>
+                <w:bCs/>
                 <w:lang w:val="pt-BR"/>
               </w:rPr>
             </w:pPr>
             <w:r>
               <w:rPr>
                 <w:rFonts w:ascii="Arial" w:hAnsi="Arial" w:cs="Arial"/>
+                <w:b/>
+                <w:bCs/>
                 <w:lang w:val="pt-BR"/>
               </w:rPr>
               <w:t>Maycon de Souza Silva</w:t>
@@ -3524,6 +3528,28 @@
       </w:tblBorders>
     </w:tblPr>
   </w:style>
+  <w:style w:type="paragraph" w:styleId="Header">
+    <w:name w:val="header"/>
+    <w:basedOn w:val="Normal"/>
+    <w:link w:val="HeaderChar"/>
+    <w:uiPriority w:val="99"/>
+    <w:unhideWhenUsed/>
+    <w:rsid w:val="00863052"/>
+    <w:pPr>
+      <w:tabs>
+        <w:tab w:val="center" w:pos="4680"/>
+        <w:tab w:val="right" w:pos="9360"/>
+      </w:tabs>
+      <w:spacing w:after="0" w:line="240" w:lineRule="auto"/>
+    </w:pPr>
+  </w:style>
+  <w:style w:type="character" w:customStyle="1" w:styleId="HeaderChar">
+    <w:name w:val="Header Char"/>
+    <w:basedOn w:val="DefaultParagraphFont"/>
+    <w:link w:val="Header"/>
+    <w:uiPriority w:val="99"/>
+    <w:rsid w:val="00863052"/>
+  </w:style>
 </w:styles>
 </file>
 

</xml_diff>